<commit_message>
ini yang baru a ahmed yang kemaren di hapus semua soalnya ada yang dirubah
</commit_message>
<xml_diff>
--- a/laporan/BAB 1.docx
+++ b/laporan/BAB 1.docx
@@ -58,7 +58,7 @@
           <w:numId w:val="2"/>
         </w:numPr>
         <w:spacing w:line="720" w:lineRule="auto"/>
-        <w:ind w:left="0" w:hanging="409"/>
+        <w:ind w:left="0" w:firstLine="0"/>
         <w:rPr>
           <w:rFonts w:ascii="Times New Roman" w:hAnsi="Times New Roman" w:cs="Times New Roman"/>
           <w:b/>
@@ -72,6 +72,94 @@
           <w:bCs/>
         </w:rPr>
         <w:t>Latar Belakang</w:t>
+      </w:r>
+    </w:p>
+    <w:p>
+      <w:pPr>
+        <w:pStyle w:val="ListParagraph"/>
+        <w:spacing w:line="480" w:lineRule="auto"/>
+        <w:ind w:left="0" w:firstLine="993"/>
+        <w:jc w:val="both"/>
+        <w:rPr>
+          <w:rFonts w:ascii="Times New Roman" w:hAnsi="Times New Roman" w:cs="Times New Roman"/>
+        </w:rPr>
+      </w:pPr>
+      <w:r>
+        <w:rPr>
+          <w:rFonts w:ascii="Times New Roman" w:hAnsi="Times New Roman" w:cs="Times New Roman"/>
+        </w:rPr>
+        <w:t>Perpustakaan Daerah atau yang sering disebut juga dengan PUSDA merupakan fasilitas yang disediakan oleh Pemerintahan Daerah guna memberikan perlayanan kepada masyarakat, umumnya berfungsi sebagai bahan informasi, referensi, atau bahan pembelajaran dengan menyediakan arsip dan buku-buku bacaan. Perpustakaan Daerah sebagai jembatan komunikasi antara masyarakat dan pemerintah, masayarakat dapat memberikan bendapat dan berdiskusi karena Perpustakaan Daerah merupakan ruang publik tanpa dibatasi, ras agama, golongan, suku, dan lain –lain.</w:t>
+      </w:r>
+    </w:p>
+    <w:p>
+      <w:pPr>
+        <w:pStyle w:val="ListParagraph"/>
+        <w:spacing w:line="480" w:lineRule="auto"/>
+        <w:ind w:left="0" w:firstLine="993"/>
+        <w:jc w:val="both"/>
+        <w:rPr>
+          <w:rFonts w:ascii="Times New Roman" w:hAnsi="Times New Roman" w:cs="Times New Roman"/>
+        </w:rPr>
+      </w:pPr>
+      <w:r>
+        <w:rPr>
+          <w:rFonts w:ascii="Times New Roman" w:hAnsi="Times New Roman" w:cs="Times New Roman"/>
+        </w:rPr>
+        <w:t xml:space="preserve">Perpustakaan Daerah tidak hanya dipergunakan oleh para pelajar saja, melainkan seluruh kalangan masyarakat sekitar maupun luar daerah, pada setiap daerah baik kota maupun kabupaten biasanya memiliki perpustakaan daerah, salah satunya di Kabupaten Sumedang, Perpustakaan Daerah Kabupaten Sumedang yang beralamat di Jln. Mayor Abdurrahman No. 185 Sumedang. Perpustakaan Daerah Sumedang dikelola oleh Dinas Arsip dan Perpustakaan Daerah Sumedang, Perpustakaan Daerah Sumedang menyediakan bahan pustaka bagi masyarakat, khususnya masyarakat di Kabupaten Sumedang. Bagi yang membutuhkan bahan pustaka atau bahan bacaan bisa mengunjungi Perpustakaan Daerah Sumedang ini. Perpustakaan Daerah Sumedang menyediakan bukan hanya untuk kebutuhan </w:t>
+      </w:r>
+      <w:r>
+        <w:rPr>
+          <w:rFonts w:ascii="Times New Roman" w:hAnsi="Times New Roman" w:cs="Times New Roman"/>
+        </w:rPr>
+        <w:lastRenderedPageBreak/>
+        <w:t>membaca saja, namun bisa berfungsi sebagai tempat penelitian, pendidikan, informasi sekaligus rekreasi bagi masyarakat.</w:t>
+      </w:r>
+    </w:p>
+    <w:p>
+      <w:pPr>
+        <w:pStyle w:val="ListParagraph"/>
+        <w:spacing w:line="480" w:lineRule="auto"/>
+        <w:ind w:left="0" w:firstLine="993"/>
+        <w:jc w:val="both"/>
+        <w:rPr>
+          <w:rFonts w:ascii="Times New Roman" w:hAnsi="Times New Roman" w:cs="Times New Roman"/>
+        </w:rPr>
+      </w:pPr>
+      <w:r>
+        <w:rPr>
+          <w:rFonts w:ascii="Times New Roman" w:hAnsi="Times New Roman" w:cs="Times New Roman"/>
+        </w:rPr>
+        <w:t>Masyarakat khususnya di daerah Sumedang membutuhkan berbagai informasi tentang Perpustakaan Daerah Sumedang, terutama informasi koleksi buku yang ada di Perpustakaan yang mana memang saat ini informasi tentang koleksi buku perpustakaan tidak banyak masyarakaat ketahui. Dengan adanya informasi koleksi buku Perpustakaan dapat membantu masyarakat khususnya para pelajar dan mahasiswa dalam mencari buku yang akan dipinjam nantinya. Tidak hanya informasi tentang koleksi buku, namun beberapa informasi</w:t>
+      </w:r>
+      <w:r>
+        <w:rPr>
+          <w:rFonts w:ascii="Times New Roman" w:hAnsi="Times New Roman" w:cs="Times New Roman"/>
+          <w:lang w:val="en-US"/>
+        </w:rPr>
+        <w:t xml:space="preserve"> </w:t>
+      </w:r>
+      <w:r>
+        <w:rPr>
+          <w:rFonts w:ascii="Times New Roman" w:hAnsi="Times New Roman" w:cs="Times New Roman"/>
+        </w:rPr>
+        <w:t>lainya masih banyak masyarakat yang kurang mengetahui, seperti informasi layanan dan informasi fasilitas yang dapat digunakaan di perpustakaan. Adanya layanan dan beberapa fasilitas perpustakaan bertujuan untuk menunjang para pengunjung saat berada di Perpustakaan. Namun kurangnya pengetahun masyarakaat tentang layanan dan fasilitas Perpustakaan ini menjadikan kurang terealisasikanya layanaan dan fasilitas yang dibuat oleh pihak Perpustakaan Daerah Sumedang.</w:t>
+      </w:r>
+    </w:p>
+    <w:p>
+      <w:pPr>
+        <w:pStyle w:val="ListParagraph"/>
+        <w:spacing w:line="480" w:lineRule="auto"/>
+        <w:ind w:left="0" w:firstLine="993"/>
+        <w:jc w:val="both"/>
+        <w:rPr>
+          <w:rFonts w:ascii="Times New Roman" w:hAnsi="Times New Roman" w:cs="Times New Roman"/>
+        </w:rPr>
+      </w:pPr>
+      <w:r>
+        <w:rPr>
+          <w:rFonts w:ascii="Times New Roman" w:hAnsi="Times New Roman" w:cs="Times New Roman"/>
+        </w:rPr>
+        <w:t>Perpustakaan sendiri telah memberikan informasi kepada masyarakat melaui media website, sebagai media penyampaian informasinya, namun website ini sudah tidak diperbaharui semenjak tahun 2012, kemudian dibuat kembali website terbaru pada tahun 2016 oleh pihak Perpustakaan, namun website tersebut tidak selesai pembuatanya sampai saat ini dikarnakan terkendala waktu pengerjaan. Sedangkan dari beberapa masyarakat di daerah Sumedang yaitu pelajar dan mahasiswapun kurang mengetahui tentang adanya website perpustakaan.</w:t>
       </w:r>
     </w:p>
     <w:p>
@@ -82,20 +170,21 @@
         <w:jc w:val="both"/>
         <w:rPr>
           <w:rFonts w:ascii="Times New Roman" w:hAnsi="Times New Roman" w:cs="Times New Roman"/>
+          <w:b/>
+          <w:bCs/>
         </w:rPr>
       </w:pPr>
       <w:r>
         <w:rPr>
           <w:rFonts w:ascii="Times New Roman" w:hAnsi="Times New Roman" w:cs="Times New Roman"/>
         </w:rPr>
-        <w:t>Perpustakaan Daerah atau yang sering disebut juga dengan PUSDA merupakan fasilitas yang disediakan oleh Pemerintahan Daerah guna memberikan perlayanan kepada masyarakat, umumnya berfungsi sebagai bahan informasi, referensi, atau bahan pembelajaran dengan menyediakan arsip dan buku-buku bacaan. Perpustakaan Daerah sebagai jembatan komunikasi antara masyarakat dan pemerintah, masayarakat dapat memberikan bendapat dan berdiskusi karena Perpustakaan Daerah merupakan ruang publik tanpa dibatasi, ras agama, golongan, suku, dan lain –lain.</w:t>
+        <w:lastRenderedPageBreak/>
+        <w:t>Maka perlu dilakukan perancangan ulang website agar informasi terkini tentang Perpustakaan Daerah Sumedang diterima oleh masyatakat baik masyarakat di daerah Sumedang maupun masryarakat luas.</w:t>
       </w:r>
     </w:p>
     <w:p>
       <w:pPr>
-        <w:pStyle w:val="ListParagraph"/>
         <w:spacing w:line="480" w:lineRule="auto"/>
-        <w:ind w:left="0"/>
         <w:jc w:val="both"/>
         <w:rPr>
           <w:rFonts w:ascii="Times New Roman" w:hAnsi="Times New Roman" w:cs="Times New Roman"/>
@@ -105,91 +194,13 @@
         <w:rPr>
           <w:rFonts w:ascii="Times New Roman" w:hAnsi="Times New Roman" w:cs="Times New Roman"/>
         </w:rPr>
-        <w:t xml:space="preserve">Perpustakaan Daerah tidak hanya dipergunakan oleh para pelajar saja, melainkan seluruh kalangan masyarakat sekitar maupun luar daerah, pada setiap daerah baik kota maupun kabupaten biasanya memiliki perpustakaan daerah, salah satunya di Kabupaten Sumedang, Perpustakaan Daerah Kabupaten Sumedang yang beralamat di Jln. Mayor Abdurrahman No. 185 Sumedang. Perpustakaan Daerah Sumedang dikelola oleh Dinas Arsip dan Perpustakaan Daerah Sumedang, Perpustakaan Daerah Sumedang menyediakan bahan pustaka bagi masyarakat, khususnya masyarakat di Kabupaten Sumedang. Bagi yang membutuhkan bahan pustaka atau bahan bacaan bisa mengunjungi Perpustakaan Daerah Sumedang ini. Perpustakaan Daerah Sumedang menyediakan bukan hanya untuk kebutuhan membaca saja, </w:t>
-      </w:r>
-      <w:r>
-        <w:rPr>
-          <w:rFonts w:ascii="Times New Roman" w:hAnsi="Times New Roman" w:cs="Times New Roman"/>
-        </w:rPr>
-        <w:lastRenderedPageBreak/>
-        <w:t>namun bisa berfungsi sebagai tempat penelitian, pendidikan, informasi sekaligus rekreasi bagi masyarakat.</w:t>
+        <w:t>Dasar hukum:</w:t>
       </w:r>
     </w:p>
     <w:p>
       <w:pPr>
-        <w:pStyle w:val="ListParagraph"/>
-        <w:spacing w:line="480" w:lineRule="auto"/>
-        <w:ind w:left="0"/>
-        <w:jc w:val="both"/>
-        <w:rPr>
-          <w:rFonts w:ascii="Times New Roman" w:hAnsi="Times New Roman" w:cs="Times New Roman"/>
-        </w:rPr>
-      </w:pPr>
-      <w:r>
-        <w:rPr>
-          <w:rFonts w:ascii="Times New Roman" w:hAnsi="Times New Roman" w:cs="Times New Roman"/>
-        </w:rPr>
-        <w:t>Masyarakat khususnya di daerah Sumedang membutuhkan berbagai informasi tentang Perpustakaan Daerah Sumedang, terutama informasi koleksi buku yang ada di Perpustakaan yang mana memang saat ini informasi tentang koleksi buku perpustakaan tidak banyak masyarakaat ketahui. Dengan adanya informasi koleksi buku Perpustakaan dapat membantu masyarakat khususnya para pelajar dan mahasiswa dalam mencari buku yang akan dipinjam nantinya. Tidak hanya informasi tentang koleksi buku, namun beberapa informasilainya masih banyak 2 masyarakat yang kurang mengetahui, seperti informasi layanan dan informasi fasilitas yang dapat digunakaan di perpustakaan. Adanya layanan dan beberapa fasilitas perpustakaan bertujuan untuk menunjang para pengunjung saat berada di Perpustakaan. Namun kurangnya pengetahun masyarakaat tentang layanan dan fasilitas Perpustakaan ini menjadikan kurang terealisasikanya layanaan dan fasilitas yang dibuat oleh pihak Perpustakaan Daerah Sumedang.</w:t>
-      </w:r>
-    </w:p>
-    <w:p>
-      <w:pPr>
-        <w:pStyle w:val="ListParagraph"/>
-        <w:spacing w:line="480" w:lineRule="auto"/>
-        <w:ind w:left="0"/>
-        <w:jc w:val="both"/>
-        <w:rPr>
-          <w:rFonts w:ascii="Times New Roman" w:hAnsi="Times New Roman" w:cs="Times New Roman"/>
-        </w:rPr>
-      </w:pPr>
-      <w:r>
-        <w:rPr>
-          <w:rFonts w:ascii="Times New Roman" w:hAnsi="Times New Roman" w:cs="Times New Roman"/>
-        </w:rPr>
-        <w:t>Perpustakaan sendiri telah memberikan informasi kepada masyarakat melaui media website, sebagai media penyampaian informasinya, namun website ini sudah tidak diperbaharui semenjak tahun 2012, kemudian dibuat kembali website terbaru pada tahun 2016 oleh pihak Perpustakaan, namun website tersebut tidak selesai pembuatanya sampai saat ini dikarnakan terkendala waktu pengerjaan. Sedangkan dari beberapa masyarakat di daerah Sumedang yaitu pelajar dan mahasiswapun kurang mengetahui tentang adanya website perpustakaan.</w:t>
-      </w:r>
-    </w:p>
-    <w:p>
-      <w:pPr>
-        <w:pStyle w:val="ListParagraph"/>
-        <w:spacing w:line="480" w:lineRule="auto"/>
-        <w:ind w:left="0"/>
-        <w:jc w:val="both"/>
-        <w:rPr>
-          <w:rFonts w:ascii="Times New Roman" w:hAnsi="Times New Roman" w:cs="Times New Roman"/>
-          <w:b/>
-          <w:bCs/>
-        </w:rPr>
-      </w:pPr>
-      <w:r>
-        <w:rPr>
-          <w:rFonts w:ascii="Times New Roman" w:hAnsi="Times New Roman" w:cs="Times New Roman"/>
-        </w:rPr>
-        <w:lastRenderedPageBreak/>
-        <w:t>Maka perlu dilakukan perancangan ulang website agar informasi terkini tentang Perpustakaan Daerah Sumedang diterima oleh masyatakat baik masyarakat di daerah Sumedang maupun masryarakat luas.</w:t>
-      </w:r>
-    </w:p>
-    <w:p>
-      <w:pPr>
-        <w:spacing w:line="480" w:lineRule="auto"/>
-        <w:rPr>
-          <w:rFonts w:ascii="Times New Roman" w:hAnsi="Times New Roman" w:cs="Times New Roman"/>
-          <w:b/>
-          <w:bCs/>
-        </w:rPr>
-      </w:pPr>
-      <w:r>
-        <w:rPr>
-          <w:rFonts w:ascii="Times New Roman" w:hAnsi="Times New Roman" w:cs="Times New Roman"/>
-          <w:b/>
-          <w:bCs/>
-        </w:rPr>
-        <w:t xml:space="preserve">Dasar hukum: </w:t>
-      </w:r>
-    </w:p>
-    <w:p>
-      <w:pPr>
         <w:spacing w:before="100" w:beforeAutospacing="1" w:after="100" w:afterAutospacing="1" w:line="480" w:lineRule="auto"/>
+        <w:ind w:firstLine="993"/>
         <w:jc w:val="both"/>
         <w:rPr>
           <w:rFonts w:ascii="Times New Roman" w:eastAsia="Times New Roman" w:hAnsi="Times New Roman" w:cs="Times New Roman"/>
@@ -668,8 +679,6 @@
       <w:r>
         <w:rPr>
           <w:rFonts w:ascii="Times New Roman" w:eastAsia="Times New Roman" w:hAnsi="Times New Roman" w:cs="Times New Roman"/>
-          <w:b/>
-          <w:bCs/>
           <w:kern w:val="0"/>
           <w:lang w:val="en-ID" w:eastAsia="en-ID"/>
           <w14:ligatures w14:val="none"/>
@@ -680,20 +689,16 @@
       <w:r>
         <w:rPr>
           <w:rFonts w:ascii="Times New Roman" w:eastAsia="Times New Roman" w:hAnsi="Times New Roman" w:cs="Times New Roman"/>
-          <w:b/>
-          <w:bCs/>
-          <w:kern w:val="0"/>
-          <w:lang w:val="en-ID" w:eastAsia="en-ID"/>
-          <w14:ligatures w14:val="none"/>
-        </w:rPr>
-        <w:t xml:space="preserve"> </w:t>
-      </w:r>
-      <w:proofErr w:type="spellStart"/>
-      <w:r>
-        <w:rPr>
-          <w:rFonts w:ascii="Times New Roman" w:eastAsia="Times New Roman" w:hAnsi="Times New Roman" w:cs="Times New Roman"/>
-          <w:b/>
-          <w:bCs/>
+          <w:kern w:val="0"/>
+          <w:lang w:val="en-ID" w:eastAsia="en-ID"/>
+          <w14:ligatures w14:val="none"/>
+        </w:rPr>
+        <w:t xml:space="preserve"> </w:t>
+      </w:r>
+      <w:proofErr w:type="spellStart"/>
+      <w:r>
+        <w:rPr>
+          <w:rFonts w:ascii="Times New Roman" w:eastAsia="Times New Roman" w:hAnsi="Times New Roman" w:cs="Times New Roman"/>
           <w:kern w:val="0"/>
           <w:lang w:val="en-ID" w:eastAsia="en-ID"/>
           <w14:ligatures w14:val="none"/>
@@ -704,8 +709,6 @@
       <w:r>
         <w:rPr>
           <w:rFonts w:ascii="Times New Roman" w:eastAsia="Times New Roman" w:hAnsi="Times New Roman" w:cs="Times New Roman"/>
-          <w:b/>
-          <w:bCs/>
           <w:kern w:val="0"/>
           <w:lang w:val="en-ID" w:eastAsia="en-ID"/>
           <w14:ligatures w14:val="none"/>
@@ -716,8 +719,6 @@
       <w:r>
         <w:rPr>
           <w:rFonts w:ascii="Times New Roman" w:eastAsia="Times New Roman" w:hAnsi="Times New Roman" w:cs="Times New Roman"/>
-          <w:b/>
-          <w:bCs/>
           <w:kern w:val="0"/>
           <w:lang w:val="en-ID" w:eastAsia="en-ID"/>
           <w14:ligatures w14:val="none"/>
@@ -728,8 +729,6 @@
       <w:r>
         <w:rPr>
           <w:rFonts w:ascii="Times New Roman" w:eastAsia="Times New Roman" w:hAnsi="Times New Roman" w:cs="Times New Roman"/>
-          <w:b/>
-          <w:bCs/>
           <w:kern w:val="0"/>
           <w:lang w:val="en-ID" w:eastAsia="en-ID"/>
           <w14:ligatures w14:val="none"/>
@@ -740,8 +739,6 @@
       <w:r>
         <w:rPr>
           <w:rFonts w:ascii="Times New Roman" w:eastAsia="Times New Roman" w:hAnsi="Times New Roman" w:cs="Times New Roman"/>
-          <w:b/>
-          <w:bCs/>
           <w:kern w:val="0"/>
           <w:lang w:val="en-ID" w:eastAsia="en-ID"/>
           <w14:ligatures w14:val="none"/>
@@ -752,8 +749,6 @@
       <w:r>
         <w:rPr>
           <w:rFonts w:ascii="Times New Roman" w:eastAsia="Times New Roman" w:hAnsi="Times New Roman" w:cs="Times New Roman"/>
-          <w:b/>
-          <w:bCs/>
           <w:kern w:val="0"/>
           <w:lang w:val="en-ID" w:eastAsia="en-ID"/>
           <w14:ligatures w14:val="none"/>
@@ -1089,8 +1084,6 @@
       <w:r>
         <w:rPr>
           <w:rFonts w:ascii="Times New Roman" w:eastAsia="Times New Roman" w:hAnsi="Times New Roman" w:cs="Times New Roman"/>
-          <w:b/>
-          <w:bCs/>
           <w:kern w:val="0"/>
           <w:lang w:val="en-ID" w:eastAsia="en-ID"/>
           <w14:ligatures w14:val="none"/>
@@ -1101,20 +1094,16 @@
       <w:r>
         <w:rPr>
           <w:rFonts w:ascii="Times New Roman" w:eastAsia="Times New Roman" w:hAnsi="Times New Roman" w:cs="Times New Roman"/>
-          <w:b/>
-          <w:bCs/>
-          <w:kern w:val="0"/>
-          <w:lang w:val="en-ID" w:eastAsia="en-ID"/>
-          <w14:ligatures w14:val="none"/>
-        </w:rPr>
-        <w:t xml:space="preserve"> </w:t>
-      </w:r>
-      <w:proofErr w:type="spellStart"/>
-      <w:r>
-        <w:rPr>
-          <w:rFonts w:ascii="Times New Roman" w:eastAsia="Times New Roman" w:hAnsi="Times New Roman" w:cs="Times New Roman"/>
-          <w:b/>
-          <w:bCs/>
+          <w:kern w:val="0"/>
+          <w:lang w:val="en-ID" w:eastAsia="en-ID"/>
+          <w14:ligatures w14:val="none"/>
+        </w:rPr>
+        <w:t xml:space="preserve"> </w:t>
+      </w:r>
+      <w:proofErr w:type="spellStart"/>
+      <w:r>
+        <w:rPr>
+          <w:rFonts w:ascii="Times New Roman" w:eastAsia="Times New Roman" w:hAnsi="Times New Roman" w:cs="Times New Roman"/>
           <w:kern w:val="0"/>
           <w:lang w:val="en-ID" w:eastAsia="en-ID"/>
           <w14:ligatures w14:val="none"/>
@@ -1125,20 +1114,16 @@
       <w:r>
         <w:rPr>
           <w:rFonts w:ascii="Times New Roman" w:eastAsia="Times New Roman" w:hAnsi="Times New Roman" w:cs="Times New Roman"/>
-          <w:b/>
-          <w:bCs/>
-          <w:kern w:val="0"/>
-          <w:lang w:val="en-ID" w:eastAsia="en-ID"/>
-          <w14:ligatures w14:val="none"/>
-        </w:rPr>
-        <w:t xml:space="preserve"> </w:t>
-      </w:r>
-      <w:proofErr w:type="spellStart"/>
-      <w:r>
-        <w:rPr>
-          <w:rFonts w:ascii="Times New Roman" w:eastAsia="Times New Roman" w:hAnsi="Times New Roman" w:cs="Times New Roman"/>
-          <w:b/>
-          <w:bCs/>
+          <w:kern w:val="0"/>
+          <w:lang w:val="en-ID" w:eastAsia="en-ID"/>
+          <w14:ligatures w14:val="none"/>
+        </w:rPr>
+        <w:t xml:space="preserve"> </w:t>
+      </w:r>
+      <w:proofErr w:type="spellStart"/>
+      <w:r>
+        <w:rPr>
+          <w:rFonts w:ascii="Times New Roman" w:eastAsia="Times New Roman" w:hAnsi="Times New Roman" w:cs="Times New Roman"/>
           <w:kern w:val="0"/>
           <w:lang w:val="en-ID" w:eastAsia="en-ID"/>
           <w14:ligatures w14:val="none"/>
@@ -1149,8 +1134,6 @@
       <w:r>
         <w:rPr>
           <w:rFonts w:ascii="Times New Roman" w:eastAsia="Times New Roman" w:hAnsi="Times New Roman" w:cs="Times New Roman"/>
-          <w:b/>
-          <w:bCs/>
           <w:kern w:val="0"/>
           <w:lang w:val="en-ID" w:eastAsia="en-ID"/>
           <w14:ligatures w14:val="none"/>
@@ -1161,8 +1144,6 @@
       <w:r>
         <w:rPr>
           <w:rFonts w:ascii="Times New Roman" w:eastAsia="Times New Roman" w:hAnsi="Times New Roman" w:cs="Times New Roman"/>
-          <w:b/>
-          <w:bCs/>
           <w:kern w:val="0"/>
           <w:lang w:val="en-ID" w:eastAsia="en-ID"/>
           <w14:ligatures w14:val="none"/>
@@ -1173,8 +1154,6 @@
       <w:r>
         <w:rPr>
           <w:rFonts w:ascii="Times New Roman" w:eastAsia="Times New Roman" w:hAnsi="Times New Roman" w:cs="Times New Roman"/>
-          <w:b/>
-          <w:bCs/>
           <w:kern w:val="0"/>
           <w:lang w:val="en-ID" w:eastAsia="en-ID"/>
           <w14:ligatures w14:val="none"/>
@@ -1185,8 +1164,6 @@
       <w:r>
         <w:rPr>
           <w:rFonts w:ascii="Times New Roman" w:eastAsia="Times New Roman" w:hAnsi="Times New Roman" w:cs="Times New Roman"/>
-          <w:b/>
-          <w:bCs/>
           <w:kern w:val="0"/>
           <w:lang w:val="en-ID" w:eastAsia="en-ID"/>
           <w14:ligatures w14:val="none"/>
@@ -1197,8 +1174,6 @@
       <w:r>
         <w:rPr>
           <w:rFonts w:ascii="Times New Roman" w:eastAsia="Times New Roman" w:hAnsi="Times New Roman" w:cs="Times New Roman"/>
-          <w:b/>
-          <w:bCs/>
           <w:kern w:val="0"/>
           <w:lang w:val="en-ID" w:eastAsia="en-ID"/>
           <w14:ligatures w14:val="none"/>
@@ -1514,8 +1489,6 @@
       <w:r>
         <w:rPr>
           <w:rFonts w:ascii="Times New Roman" w:eastAsia="Times New Roman" w:hAnsi="Times New Roman" w:cs="Times New Roman"/>
-          <w:b/>
-          <w:bCs/>
           <w:kern w:val="0"/>
           <w:lang w:val="en-ID" w:eastAsia="en-ID"/>
           <w14:ligatures w14:val="none"/>
@@ -1526,8 +1499,6 @@
       <w:r>
         <w:rPr>
           <w:rFonts w:ascii="Times New Roman" w:eastAsia="Times New Roman" w:hAnsi="Times New Roman" w:cs="Times New Roman"/>
-          <w:b/>
-          <w:bCs/>
           <w:kern w:val="0"/>
           <w:lang w:val="en-ID" w:eastAsia="en-ID"/>
           <w14:ligatures w14:val="none"/>
@@ -1538,8 +1509,6 @@
       <w:r>
         <w:rPr>
           <w:rFonts w:ascii="Times New Roman" w:eastAsia="Times New Roman" w:hAnsi="Times New Roman" w:cs="Times New Roman"/>
-          <w:b/>
-          <w:bCs/>
           <w:kern w:val="0"/>
           <w:lang w:val="en-ID" w:eastAsia="en-ID"/>
           <w14:ligatures w14:val="none"/>
@@ -1550,20 +1519,16 @@
       <w:r>
         <w:rPr>
           <w:rFonts w:ascii="Times New Roman" w:eastAsia="Times New Roman" w:hAnsi="Times New Roman" w:cs="Times New Roman"/>
-          <w:b/>
-          <w:bCs/>
-          <w:kern w:val="0"/>
-          <w:lang w:val="en-ID" w:eastAsia="en-ID"/>
-          <w14:ligatures w14:val="none"/>
-        </w:rPr>
-        <w:t xml:space="preserve"> </w:t>
-      </w:r>
-      <w:proofErr w:type="spellStart"/>
-      <w:r>
-        <w:rPr>
-          <w:rFonts w:ascii="Times New Roman" w:eastAsia="Times New Roman" w:hAnsi="Times New Roman" w:cs="Times New Roman"/>
-          <w:b/>
-          <w:bCs/>
+          <w:kern w:val="0"/>
+          <w:lang w:val="en-ID" w:eastAsia="en-ID"/>
+          <w14:ligatures w14:val="none"/>
+        </w:rPr>
+        <w:t xml:space="preserve"> </w:t>
+      </w:r>
+      <w:proofErr w:type="spellStart"/>
+      <w:r>
+        <w:rPr>
+          <w:rFonts w:ascii="Times New Roman" w:eastAsia="Times New Roman" w:hAnsi="Times New Roman" w:cs="Times New Roman"/>
           <w:kern w:val="0"/>
           <w:lang w:val="en-ID" w:eastAsia="en-ID"/>
           <w14:ligatures w14:val="none"/>
@@ -2139,8 +2104,6 @@
       <w:r>
         <w:rPr>
           <w:rFonts w:ascii="Times New Roman" w:eastAsia="Times New Roman" w:hAnsi="Times New Roman" w:cs="Times New Roman"/>
-          <w:b/>
-          <w:bCs/>
           <w:kern w:val="0"/>
           <w:lang w:val="en-ID" w:eastAsia="en-ID"/>
           <w14:ligatures w14:val="none"/>
@@ -2151,8 +2114,6 @@
       <w:r>
         <w:rPr>
           <w:rFonts w:ascii="Times New Roman" w:eastAsia="Times New Roman" w:hAnsi="Times New Roman" w:cs="Times New Roman"/>
-          <w:b/>
-          <w:bCs/>
           <w:kern w:val="0"/>
           <w:lang w:val="en-ID" w:eastAsia="en-ID"/>
           <w14:ligatures w14:val="none"/>
@@ -2163,20 +2124,16 @@
       <w:r>
         <w:rPr>
           <w:rFonts w:ascii="Times New Roman" w:eastAsia="Times New Roman" w:hAnsi="Times New Roman" w:cs="Times New Roman"/>
-          <w:b/>
-          <w:bCs/>
-          <w:kern w:val="0"/>
-          <w:lang w:val="en-ID" w:eastAsia="en-ID"/>
-          <w14:ligatures w14:val="none"/>
-        </w:rPr>
-        <w:t xml:space="preserve"> </w:t>
-      </w:r>
-      <w:proofErr w:type="spellStart"/>
-      <w:r>
-        <w:rPr>
-          <w:rFonts w:ascii="Times New Roman" w:eastAsia="Times New Roman" w:hAnsi="Times New Roman" w:cs="Times New Roman"/>
-          <w:b/>
-          <w:bCs/>
+          <w:kern w:val="0"/>
+          <w:lang w:val="en-ID" w:eastAsia="en-ID"/>
+          <w14:ligatures w14:val="none"/>
+        </w:rPr>
+        <w:t xml:space="preserve"> </w:t>
+      </w:r>
+      <w:proofErr w:type="spellStart"/>
+      <w:r>
+        <w:rPr>
+          <w:rFonts w:ascii="Times New Roman" w:eastAsia="Times New Roman" w:hAnsi="Times New Roman" w:cs="Times New Roman"/>
           <w:kern w:val="0"/>
           <w:lang w:val="en-ID" w:eastAsia="en-ID"/>
           <w14:ligatures w14:val="none"/>
@@ -2187,20 +2144,16 @@
       <w:r>
         <w:rPr>
           <w:rFonts w:ascii="Times New Roman" w:eastAsia="Times New Roman" w:hAnsi="Times New Roman" w:cs="Times New Roman"/>
-          <w:b/>
-          <w:bCs/>
-          <w:kern w:val="0"/>
-          <w:lang w:val="en-ID" w:eastAsia="en-ID"/>
-          <w14:ligatures w14:val="none"/>
-        </w:rPr>
-        <w:t xml:space="preserve"> </w:t>
-      </w:r>
-      <w:proofErr w:type="spellStart"/>
-      <w:r>
-        <w:rPr>
-          <w:rFonts w:ascii="Times New Roman" w:eastAsia="Times New Roman" w:hAnsi="Times New Roman" w:cs="Times New Roman"/>
-          <w:b/>
-          <w:bCs/>
+          <w:kern w:val="0"/>
+          <w:lang w:val="en-ID" w:eastAsia="en-ID"/>
+          <w14:ligatures w14:val="none"/>
+        </w:rPr>
+        <w:t xml:space="preserve"> </w:t>
+      </w:r>
+      <w:proofErr w:type="spellStart"/>
+      <w:r>
+        <w:rPr>
+          <w:rFonts w:ascii="Times New Roman" w:eastAsia="Times New Roman" w:hAnsi="Times New Roman" w:cs="Times New Roman"/>
           <w:kern w:val="0"/>
           <w:lang w:val="en-ID" w:eastAsia="en-ID"/>
           <w14:ligatures w14:val="none"/>
@@ -2211,8 +2164,6 @@
       <w:r>
         <w:rPr>
           <w:rFonts w:ascii="Times New Roman" w:eastAsia="Times New Roman" w:hAnsi="Times New Roman" w:cs="Times New Roman"/>
-          <w:b/>
-          <w:bCs/>
           <w:kern w:val="0"/>
           <w:lang w:val="en-ID" w:eastAsia="en-ID"/>
           <w14:ligatures w14:val="none"/>
@@ -2223,8 +2174,6 @@
       <w:r>
         <w:rPr>
           <w:rFonts w:ascii="Times New Roman" w:eastAsia="Times New Roman" w:hAnsi="Times New Roman" w:cs="Times New Roman"/>
-          <w:b/>
-          <w:bCs/>
           <w:kern w:val="0"/>
           <w:lang w:val="en-ID" w:eastAsia="en-ID"/>
           <w14:ligatures w14:val="none"/>
@@ -2497,11 +2446,10 @@
           <w14:ligatures w14:val="none"/>
         </w:rPr>
       </w:pPr>
-      <w:r>
-        <w:rPr>
-          <w:rFonts w:ascii="Times New Roman" w:eastAsia="Times New Roman" w:hAnsi="Times New Roman" w:cs="Times New Roman"/>
-          <w:b/>
-          <w:bCs/>
+      <w:bookmarkStart w:id="0" w:name="_GoBack"/>
+      <w:r>
+        <w:rPr>
+          <w:rFonts w:ascii="Times New Roman" w:eastAsia="Times New Roman" w:hAnsi="Times New Roman" w:cs="Times New Roman"/>
           <w:kern w:val="0"/>
           <w:lang w:val="en-ID" w:eastAsia="en-ID"/>
           <w14:ligatures w14:val="none"/>
@@ -2513,8 +2461,6 @@
       <w:r>
         <w:rPr>
           <w:rFonts w:ascii="Times New Roman" w:eastAsia="Times New Roman" w:hAnsi="Times New Roman" w:cs="Times New Roman"/>
-          <w:b/>
-          <w:bCs/>
           <w:kern w:val="0"/>
           <w:lang w:val="en-ID" w:eastAsia="en-ID"/>
           <w14:ligatures w14:val="none"/>
@@ -2525,20 +2471,16 @@
       <w:r>
         <w:rPr>
           <w:rFonts w:ascii="Times New Roman" w:eastAsia="Times New Roman" w:hAnsi="Times New Roman" w:cs="Times New Roman"/>
-          <w:b/>
-          <w:bCs/>
-          <w:kern w:val="0"/>
-          <w:lang w:val="en-ID" w:eastAsia="en-ID"/>
-          <w14:ligatures w14:val="none"/>
-        </w:rPr>
-        <w:t xml:space="preserve"> </w:t>
-      </w:r>
-      <w:proofErr w:type="spellStart"/>
-      <w:r>
-        <w:rPr>
-          <w:rFonts w:ascii="Times New Roman" w:eastAsia="Times New Roman" w:hAnsi="Times New Roman" w:cs="Times New Roman"/>
-          <w:b/>
-          <w:bCs/>
+          <w:kern w:val="0"/>
+          <w:lang w:val="en-ID" w:eastAsia="en-ID"/>
+          <w14:ligatures w14:val="none"/>
+        </w:rPr>
+        <w:t xml:space="preserve"> </w:t>
+      </w:r>
+      <w:proofErr w:type="spellStart"/>
+      <w:r>
+        <w:rPr>
+          <w:rFonts w:ascii="Times New Roman" w:eastAsia="Times New Roman" w:hAnsi="Times New Roman" w:cs="Times New Roman"/>
           <w:kern w:val="0"/>
           <w:lang w:val="en-ID" w:eastAsia="en-ID"/>
           <w14:ligatures w14:val="none"/>
@@ -2549,14 +2491,13 @@
       <w:r>
         <w:rPr>
           <w:rFonts w:ascii="Times New Roman" w:eastAsia="Times New Roman" w:hAnsi="Times New Roman" w:cs="Times New Roman"/>
-          <w:b/>
-          <w:bCs/>
           <w:kern w:val="0"/>
           <w:lang w:val="en-ID" w:eastAsia="en-ID"/>
           <w14:ligatures w14:val="none"/>
         </w:rPr>
         <w:t xml:space="preserve"> Daerah</w:t>
       </w:r>
+      <w:bookmarkEnd w:id="0"/>
       <w:r>
         <w:rPr>
           <w:rFonts w:ascii="Times New Roman" w:eastAsia="Times New Roman" w:hAnsi="Times New Roman" w:cs="Times New Roman"/>
@@ -2910,6 +2851,7 @@
     <w:p>
       <w:pPr>
         <w:spacing w:before="100" w:beforeAutospacing="1" w:after="100" w:afterAutospacing="1" w:line="480" w:lineRule="auto"/>
+        <w:ind w:firstLine="709"/>
         <w:jc w:val="both"/>
         <w:rPr>
           <w:rFonts w:ascii="Times New Roman" w:eastAsia="Times New Roman" w:hAnsi="Times New Roman" w:cs="Times New Roman"/>
@@ -3238,7 +3180,7 @@
         </w:rPr>
         <w:t>.</w:t>
       </w:r>
-      <w:bookmarkStart w:id="0" w:name="_Hlk156465473"/>
+      <w:bookmarkStart w:id="1" w:name="_Hlk156465473"/>
     </w:p>
     <w:p>
       <w:pPr>
@@ -3292,7 +3234,7 @@
       <w:pPr>
         <w:pStyle w:val="ListParagraph"/>
         <w:spacing w:line="480" w:lineRule="auto"/>
-        <w:ind w:left="0"/>
+        <w:ind w:left="0" w:firstLine="709"/>
         <w:jc w:val="both"/>
         <w:rPr>
           <w:rFonts w:ascii="Times New Roman" w:hAnsi="Times New Roman" w:cs="Times New Roman"/>
@@ -3308,6 +3250,8 @@
         <w:rPr>
           <w:rStyle w:val="Strong"/>
           <w:rFonts w:ascii="Times New Roman" w:hAnsi="Times New Roman" w:cs="Times New Roman"/>
+          <w:b w:val="0"/>
+          <w:bCs w:val="0"/>
         </w:rPr>
         <w:t>rumusan masalah</w:t>
       </w:r>
@@ -3321,6 +3265,8 @@
         <w:rPr>
           <w:rStyle w:val="Strong"/>
           <w:rFonts w:ascii="Times New Roman" w:hAnsi="Times New Roman" w:cs="Times New Roman"/>
+          <w:b w:val="0"/>
+          <w:bCs w:val="0"/>
         </w:rPr>
         <w:t>link WhatsApp</w:t>
       </w:r>
@@ -5312,8 +5258,6 @@
         </w:rPr>
         <w:t>.</w:t>
       </w:r>
-      <w:bookmarkStart w:id="1" w:name="_GoBack"/>
-      <w:bookmarkEnd w:id="1"/>
     </w:p>
     <w:p>
       <w:pPr>
@@ -5346,6 +5290,7 @@
     <w:p>
       <w:pPr>
         <w:spacing w:before="100" w:beforeAutospacing="1" w:after="100" w:afterAutospacing="1" w:line="480" w:lineRule="auto"/>
+        <w:ind w:firstLine="709"/>
         <w:jc w:val="both"/>
         <w:rPr>
           <w:rFonts w:ascii="Times New Roman" w:eastAsia="Times New Roman" w:hAnsi="Times New Roman" w:cs="Times New Roman"/>
@@ -6344,6 +6289,7 @@
     <w:p>
       <w:pPr>
         <w:spacing w:before="100" w:beforeAutospacing="1" w:after="100" w:afterAutospacing="1" w:line="480" w:lineRule="auto"/>
+        <w:ind w:firstLine="709"/>
         <w:jc w:val="both"/>
         <w:rPr>
           <w:rFonts w:ascii="Times New Roman" w:eastAsia="Times New Roman" w:hAnsi="Times New Roman" w:cs="Times New Roman"/>
@@ -6746,7 +6692,7 @@
         </w:rPr>
       </w:pPr>
     </w:p>
-    <w:bookmarkEnd w:id="0"/>
+    <w:bookmarkEnd w:id="1"/>
     <w:sectPr>
       <w:pgSz w:w="11906" w:h="16838" w:code="9"/>
       <w:pgMar w:top="2275" w:right="1699" w:bottom="1699" w:left="2275" w:header="706" w:footer="706" w:gutter="0"/>
@@ -9603,7 +9549,7 @@
 </file>
 
 <file path=customXml/itemProps1.xml><?xml version="1.0" encoding="utf-8"?>
-<ds:datastoreItem xmlns:ds="http://schemas.openxmlformats.org/officeDocument/2006/customXml" ds:itemID="{4900F238-BEBF-41D4-9C60-EBE717C3603B}">
+<ds:datastoreItem xmlns:ds="http://schemas.openxmlformats.org/officeDocument/2006/customXml" ds:itemID="{4D79DA56-6DAE-4AE7-82FE-05BA9FC48A18}">
   <ds:schemaRefs>
     <ds:schemaRef ds:uri="http://schemas.openxmlformats.org/officeDocument/2006/bibliography"/>
   </ds:schemaRefs>

</xml_diff>